<commit_message>
Commiting slides for next class
</commit_message>
<xml_diff>
--- a/Machine Learning/Class Project – Apply Data Science Principals to a Dataset of your Choosing.docx
+++ b/Machine Learning/Class Project – Apply Data Science Principals to a Dataset of your Choosing.docx
@@ -11,7 +11,16 @@
       </w:r>
       <w:r>
         <w:softHyphen/>
-        <w:t>Class Project – Apply Data Science Principals to a Dataset of your Choosing</w:t>
+        <w:t xml:space="preserve">Class Project – Apply </w:t>
+      </w:r>
+      <w:r>
+        <w:t>Machine Learning Model</w:t>
+      </w:r>
+      <w:r>
+        <w:t>(s)</w:t>
+      </w:r>
+      <w:r>
+        <w:t xml:space="preserve"> to a Dataset of your Choosing</w:t>
       </w:r>
     </w:p>
     <w:p>
@@ -85,7 +94,17 @@
         <w:t xml:space="preserve"> the data has been curated, </w:t>
       </w:r>
       <w:r>
-        <w:t xml:space="preserve">determine 1-2 problems you can use the data to solve using a machine-learning algorithm. Using R, Python, Java or </w:t>
+        <w:t>determine 1-2 problems you can use the data to solve using a m</w:t>
+      </w:r>
+      <w:r>
+        <w:t xml:space="preserve">achine-learning algorithm. </w:t>
+      </w:r>
+      <w:proofErr w:type="gramStart"/>
+      <w:r>
+        <w:t>Use</w:t>
+      </w:r>
+      <w:r>
+        <w:t xml:space="preserve"> R, Python, Java or </w:t>
       </w:r>
       <w:proofErr w:type="spellStart"/>
       <w:r>
@@ -96,7 +115,28 @@
         <w:t xml:space="preserve">, </w:t>
       </w:r>
       <w:r>
-        <w:t>perform:</w:t>
+        <w:t>build</w:t>
+      </w:r>
+      <w:proofErr w:type="gramEnd"/>
+      <w:r>
+        <w:t xml:space="preserve"> a supervised or unsupervised model. If a programming language is used, please provide code, if </w:t>
+      </w:r>
+      <w:proofErr w:type="spellStart"/>
+      <w:r>
+        <w:t>weka</w:t>
+      </w:r>
+      <w:proofErr w:type="spellEnd"/>
+      <w:r>
+        <w:t xml:space="preserve"> is used, please copy the text from the classifier output pane</w:t>
+      </w:r>
+      <w:r>
+        <w:t xml:space="preserve"> for each important experiment</w:t>
+      </w:r>
+      <w:r>
+        <w:t>.</w:t>
+      </w:r>
+      <w:r>
+        <w:t xml:space="preserve"> Then provide a write-up, detailing:</w:t>
       </w:r>
     </w:p>
     <w:p/>
@@ -109,17 +149,223 @@
         </w:numPr>
       </w:pPr>
       <w:r>
-        <w:t>Feature selection – this can be very simple, using correlation</w:t>
+        <w:t>The choice of dataset, and the problem you are trying to solve</w:t>
+      </w:r>
+    </w:p>
+    <w:p>
+      <w:pPr>
+        <w:pStyle w:val="ListParagraph"/>
+        <w:numPr>
+          <w:ilvl w:val="0"/>
+          <w:numId w:val="2"/>
+        </w:numPr>
+      </w:pPr>
+      <w:r>
+        <w:t>Your f</w:t>
+      </w:r>
+      <w:r>
+        <w:t xml:space="preserve">eature selection </w:t>
+      </w:r>
+      <w:r>
+        <w:t>approach</w:t>
+      </w:r>
+      <w:r>
+        <w:t xml:space="preserve"> </w:t>
+      </w:r>
+      <w:r>
+        <w:t>– this can be very simple, using correlation</w:t>
+      </w:r>
+      <w:r>
+        <w:t xml:space="preserve"> measures or related,</w:t>
+      </w:r>
+      <w:r>
+        <w:t xml:space="preserve"> or </w:t>
+      </w:r>
+      <w:r>
+        <w:t xml:space="preserve">can use some R or python feature </w:t>
+      </w:r>
+      <w:proofErr w:type="spellStart"/>
+      <w:r>
+        <w:t>seletion</w:t>
+      </w:r>
+      <w:proofErr w:type="spellEnd"/>
+      <w:r>
+        <w:t xml:space="preserve"> algorithm, </w:t>
       </w:r>
       <w:bookmarkStart w:id="0" w:name="_GoBack"/>
+      <w:r>
+        <w:t xml:space="preserve">or </w:t>
+      </w:r>
+      <w:r>
+        <w:t xml:space="preserve">some of the </w:t>
+      </w:r>
+      <w:proofErr w:type="spellStart"/>
+      <w:r>
+        <w:t>weka</w:t>
+      </w:r>
+      <w:proofErr w:type="spellEnd"/>
+      <w:r>
+        <w:t xml:space="preserve"> attribute selection algorithms</w:t>
+      </w:r>
+      <w:r>
+        <w:t xml:space="preserve"> (Select Attributes tab)</w:t>
+      </w:r>
+    </w:p>
+    <w:p>
+      <w:pPr>
+        <w:pStyle w:val="ListParagraph"/>
+        <w:numPr>
+          <w:ilvl w:val="0"/>
+          <w:numId w:val="2"/>
+        </w:numPr>
+      </w:pPr>
+      <w:r>
+        <w:t xml:space="preserve">Your </w:t>
+      </w:r>
+      <w:r>
+        <w:t xml:space="preserve">final </w:t>
+      </w:r>
+      <w:r>
+        <w:t xml:space="preserve">choice of </w:t>
+      </w:r>
+      <w:r>
+        <w:t xml:space="preserve">machine learning </w:t>
+      </w:r>
+      <w:r>
+        <w:t xml:space="preserve">model </w:t>
+      </w:r>
+      <w:r>
+        <w:t>and why</w:t>
+      </w:r>
+      <w:r>
+        <w:t xml:space="preserve">. </w:t>
+      </w:r>
+      <w:r>
+        <w:t>E</w:t>
+      </w:r>
+      <w:r>
+        <w:t xml:space="preserve">valuate </w:t>
+      </w:r>
+      <w:proofErr w:type="gramStart"/>
+      <w:r>
+        <w:t>a</w:t>
+      </w:r>
+      <w:r>
+        <w:t xml:space="preserve"> </w:t>
+      </w:r>
+      <w:r>
+        <w:t>2</w:t>
+      </w:r>
+      <w:proofErr w:type="gramEnd"/>
+      <w:r>
+        <w:t>-3</w:t>
+      </w:r>
+      <w:r>
+        <w:t xml:space="preserve"> </w:t>
+      </w:r>
+      <w:r>
+        <w:t>different models</w:t>
+      </w:r>
+      <w:r>
+        <w:t xml:space="preserve">, explain your </w:t>
+      </w:r>
+      <w:r>
+        <w:t>approach to testing and evaluating the models, and which was best.</w:t>
+      </w:r>
+      <w:r>
+        <w:t xml:space="preserve"> Also explain your choice of evaluation metric</w:t>
+      </w:r>
+      <w:r>
+        <w:t>.</w:t>
+      </w:r>
+    </w:p>
+    <w:p>
+      <w:pPr>
+        <w:pStyle w:val="ListParagraph"/>
+        <w:numPr>
+          <w:ilvl w:val="0"/>
+          <w:numId w:val="2"/>
+        </w:numPr>
+        <w:rPr>
+          <w:b/>
+        </w:rPr>
+      </w:pPr>
+      <w:r>
+        <w:t xml:space="preserve">For you final choice of model, </w:t>
+      </w:r>
+      <w:r>
+        <w:t>what hyper parameters did you choose to tune or try? Note that some may be binary, which is fine</w:t>
+      </w:r>
+      <w:r>
+        <w:t xml:space="preserve"> also</w:t>
+      </w:r>
+      <w:r>
+        <w:t xml:space="preserve">. </w:t>
+      </w:r>
+      <w:r>
+        <w:t>W</w:t>
+      </w:r>
+      <w:r>
+        <w:t xml:space="preserve">hat </w:t>
+      </w:r>
+      <w:r>
+        <w:t xml:space="preserve">settings </w:t>
+      </w:r>
+      <w:r>
+        <w:t>worked best?</w:t>
+      </w:r>
+      <w:r>
+        <w:t xml:space="preserve"> </w:t>
+      </w:r>
+      <w:proofErr w:type="gramStart"/>
+      <w:r>
+        <w:t>You don’t need to tune all of them</w:t>
+      </w:r>
+      <w:proofErr w:type="gramEnd"/>
+      <w:r>
+        <w:t xml:space="preserve">, </w:t>
+      </w:r>
+      <w:proofErr w:type="gramStart"/>
+      <w:r>
+        <w:t>one or two is fine</w:t>
+      </w:r>
+      <w:proofErr w:type="gramEnd"/>
+      <w:r>
+        <w:t>.</w:t>
+      </w:r>
+      <w:r>
+        <w:t xml:space="preserve"> Also briefly explain briefly why you chose those hyper parameters over </w:t>
+      </w:r>
+      <w:r>
+        <w:t xml:space="preserve">any </w:t>
+      </w:r>
+      <w:r>
+        <w:t>others</w:t>
+      </w:r>
+      <w:r>
+        <w:t xml:space="preserve">, if there we more than 2 hyper parameters (i.e. why are those the most </w:t>
+      </w:r>
       <w:bookmarkEnd w:id="0"/>
-    </w:p>
-    <w:p>
-      <w:pPr>
-        <w:rPr>
-          <w:b/>
-        </w:rPr>
-      </w:pPr>
+      <w:r>
+        <w:t>important parameters to tune</w:t>
+      </w:r>
+      <w:r>
+        <w:t xml:space="preserve"> for the model?)</w:t>
+      </w:r>
+    </w:p>
+    <w:p>
+      <w:pPr>
+        <w:pStyle w:val="ListParagraph"/>
+        <w:rPr>
+          <w:b/>
+        </w:rPr>
+      </w:pPr>
+      <w:r>
+        <w:rPr>
+          <w:b/>
+        </w:rPr>
+        <w:t xml:space="preserve"> </w:t>
+      </w:r>
     </w:p>
     <w:p>
       <w:pPr>
@@ -134,13 +380,107 @@
         <w:t>Deadlines</w:t>
       </w:r>
     </w:p>
-    <w:p>
-      <w:r>
-        <w:t>10.16.2014</w:t>
-      </w:r>
-      <w:r>
-        <w:t xml:space="preserve"> – Submit </w:t>
-      </w:r>
+    <w:p/>
+    <w:p>
+      <w:r>
+        <w:rPr>
+          <w:b/>
+        </w:rPr>
+        <w:t>10.</w:t>
+      </w:r>
+      <w:r>
+        <w:rPr>
+          <w:b/>
+        </w:rPr>
+        <w:t>28</w:t>
+      </w:r>
+      <w:r>
+        <w:rPr>
+          <w:b/>
+        </w:rPr>
+        <w:t>.2014</w:t>
+      </w:r>
+      <w:r>
+        <w:rPr>
+          <w:b/>
+        </w:rPr>
+        <w:t xml:space="preserve"> </w:t>
+      </w:r>
+      <w:r>
+        <w:t xml:space="preserve">– Submit </w:t>
+      </w:r>
+      <w:r>
+        <w:t>a proposal describing the problem and the dataset, and include the dataset you intend to use</w:t>
+      </w:r>
+      <w:r>
+        <w:t>. This require</w:t>
+      </w:r>
+      <w:r>
+        <w:t>s</w:t>
+      </w:r>
+      <w:r>
+        <w:t xml:space="preserve"> no modeling work, only finding an interesting problem to tackle that’s of reasonable difficulty (i.e. not unreasonably hard).</w:t>
+      </w:r>
+    </w:p>
+    <w:p>
+      <w:r>
+        <w:rPr>
+          <w:b/>
+        </w:rPr>
+        <w:t>10.30</w:t>
+      </w:r>
+      <w:r>
+        <w:rPr>
+          <w:b/>
+        </w:rPr>
+        <w:t>.2014</w:t>
+      </w:r>
+      <w:r>
+        <w:t xml:space="preserve"> – </w:t>
+      </w:r>
+      <w:r>
+        <w:t>Discuss with the students in class if any assignments are not quite a good fit for this project. Distance learners, I will arrange a call if needed.</w:t>
+      </w:r>
+    </w:p>
+    <w:p/>
+    <w:p>
+      <w:r>
+        <w:rPr>
+          <w:b/>
+        </w:rPr>
+        <w:lastRenderedPageBreak/>
+        <w:t>11.13.2014</w:t>
+      </w:r>
+      <w:r>
+        <w:rPr>
+          <w:b/>
+        </w:rPr>
+        <w:t xml:space="preserve"> – </w:t>
+      </w:r>
+      <w:r>
+        <w:t xml:space="preserve">Submit </w:t>
+      </w:r>
+      <w:r>
+        <w:t xml:space="preserve">final project write up, including code \ </w:t>
+      </w:r>
+      <w:proofErr w:type="spellStart"/>
+      <w:r>
+        <w:t>weka</w:t>
+      </w:r>
+      <w:proofErr w:type="spellEnd"/>
+      <w:r>
+        <w:t xml:space="preserve"> output</w:t>
+      </w:r>
+      <w:r>
+        <w:t>. If you are having problems, please contact me for assistance several days in advance of this date.</w:t>
+      </w:r>
+    </w:p>
+    <w:p>
+      <w:pPr>
+        <w:rPr>
+          <w:b/>
+        </w:rPr>
+      </w:pPr>
     </w:p>
     <w:sectPr>
       <w:pgSz w:w="12240" w:h="15840"/>

</xml_diff>